<commit_message>
New version based on pandas
</commit_message>
<xml_diff>
--- a/Glucose_figure_legends.docx
+++ b/Glucose_figure_legends.docx
@@ -279,6 +279,22 @@
       <w:r>
         <w:rPr/>
         <w:t>phospholipid profiles until hour 8, when a gradual increase in a peak ~702.5 m/z began and became the predominant species by 2 weeks. This mass corresponds to the cyclopropanation of one unsaturated double bond within a PE molecule containing acyl chains totaling 33 carbons distributed between the two acyl chains.</w:t>
+      </w:r>
+    </w:p>
+    <w:p>
+      <w:pPr>
+        <w:pStyle w:val="style0"/>
+      </w:pPr>
+      <w:r>
+        <w:rPr/>
+      </w:r>
+    </w:p>
+    <w:p>
+      <w:pPr>
+        <w:pStyle w:val="style0"/>
+      </w:pPr>
+      <w:r>
+        <w:rPr/>
       </w:r>
     </w:p>
     <w:p>

</xml_diff>